<commit_message>
MAJ organigramme + cahier des charges
</commit_message>
<xml_diff>
--- a/Documentation/Cahier des charges.docx
+++ b/Documentation/Cahier des charges.docx
@@ -43,6 +43,13 @@
     </w:p>
     <w:p/>
     <w:p>
+      <w:pPr>
+        <w:ind w:left="360"/>
+        <w:rPr>
+          <w:sz w:val="32"/>
+          <w:szCs w:val="32"/>
+        </w:rPr>
+      </w:pPr>
       <w:r>
         <w:rPr>
           <w:rFonts w:ascii="Montserrat Medium" w:eastAsiaTheme="majorEastAsia" w:hAnsi="Montserrat Medium" w:cstheme="majorBidi"/>
@@ -62,9 +69,10 @@
           <w:sz w:val="32"/>
           <w:szCs w:val="32"/>
         </w:rPr>
-        <w:t>Site de visite virtuelle de l’Estiam Lyon</w:t>
+        <w:t>Visite guidée et tchat Etudiants/Elèves et pour les JPO de l'Estiam</w:t>
       </w:r>
     </w:p>
+    <w:p/>
     <w:p/>
     <w:p>
       <w:pPr>
@@ -161,7 +169,13 @@
                         <w:txbxContent>
                           <w:p>
                             <w:r>
-                              <w:t>La situation actuelle ne permet pas la tenue régulière d’évènements réels, qui facilitent normalement les échanges entre les étudiants et les professionnels pour stimuler les relations débouchant sur un contrat de stage ou d’alternance. Dans cette optique, l ESTIAM Lyon souhaite mettre en place une solution innovante pour proposer une présentation entièrement en ligne pour palier à cette contrainte sanitaire.</w:t>
+                              <w:t>La situation actuelle ne permet pas la tenue régulière d’évènements réels, qui facilitent normalement les échanges entre les étudiants et les professionnels pour stimuler les relations débouchant sur un contrat de stage ou d’alternance. Dans cette optique, l</w:t>
+                            </w:r>
+                            <w:r>
+                              <w:t>’</w:t>
+                            </w:r>
+                            <w:r>
+                              <w:t>ESTIAM Lyon souhaite mettre en place une solution innovante pour proposer une présentation entièrement en ligne pour palier à cette contrainte sanitaire.</w:t>
                             </w:r>
                           </w:p>
                         </w:txbxContent>
@@ -192,7 +206,13 @@
                   <w:txbxContent>
                     <w:p>
                       <w:r>
-                        <w:t>La situation actuelle ne permet pas la tenue régulière d’évènements réels, qui facilitent normalement les échanges entre les étudiants et les professionnels pour stimuler les relations débouchant sur un contrat de stage ou d’alternance. Dans cette optique, l ESTIAM Lyon souhaite mettre en place une solution innovante pour proposer une présentation entièrement en ligne pour palier à cette contrainte sanitaire.</w:t>
+                        <w:t>La situation actuelle ne permet pas la tenue régulière d’évènements réels, qui facilitent normalement les échanges entre les étudiants et les professionnels pour stimuler les relations débouchant sur un contrat de stage ou d’alternance. Dans cette optique, l</w:t>
+                      </w:r>
+                      <w:r>
+                        <w:t>’</w:t>
+                      </w:r>
+                      <w:r>
+                        <w:t>ESTIAM Lyon souhaite mettre en place une solution innovante pour proposer une présentation entièrement en ligne pour palier à cette contrainte sanitaire.</w:t>
                       </w:r>
                     </w:p>
                   </w:txbxContent>
@@ -606,17 +626,8 @@
                                 <w:rFonts w:ascii="Arial" w:eastAsia="Times New Roman" w:hAnsi="Arial" w:cs="Arial"/>
                                 <w:lang w:eastAsia="fr-FR"/>
                               </w:rPr>
-                              <w:t xml:space="preserve">Sécu et gestion des droit admin: </w:t>
-                            </w:r>
-                            <w:proofErr w:type="spellStart"/>
-                            <w:r>
-                              <w:rPr>
-                                <w:rFonts w:ascii="Arial" w:eastAsia="Times New Roman" w:hAnsi="Arial" w:cs="Arial"/>
-                                <w:lang w:eastAsia="fr-FR"/>
-                              </w:rPr>
-                              <w:t>Théotime</w:t>
-                            </w:r>
-                            <w:proofErr w:type="spellEnd"/>
+                              <w:t>Sécu et gestion des droit admin: Théotime</w:t>
+                            </w:r>
                           </w:p>
                           <w:p>
                             <w:pPr>
@@ -662,23 +673,7 @@
                                 <w:rFonts w:ascii="Arial" w:eastAsia="Times New Roman" w:hAnsi="Arial" w:cs="Arial"/>
                                 <w:lang w:eastAsia="fr-FR"/>
                               </w:rPr>
-                              <w:t xml:space="preserve">Modélisation </w:t>
-                            </w:r>
-                            <w:proofErr w:type="spellStart"/>
-                            <w:r>
-                              <w:rPr>
-                                <w:rFonts w:ascii="Arial" w:eastAsia="Times New Roman" w:hAnsi="Arial" w:cs="Arial"/>
-                                <w:lang w:eastAsia="fr-FR"/>
-                              </w:rPr>
-                              <w:t>bdd</w:t>
-                            </w:r>
-                            <w:proofErr w:type="spellEnd"/>
-                            <w:r>
-                              <w:rPr>
-                                <w:rFonts w:ascii="Arial" w:eastAsia="Times New Roman" w:hAnsi="Arial" w:cs="Arial"/>
-                                <w:lang w:eastAsia="fr-FR"/>
-                              </w:rPr>
-                              <w:t>, management: Thomas F.</w:t>
+                              <w:t>Modélisation bdd, management: Thomas F.</w:t>
                             </w:r>
                           </w:p>
                           <w:p/>
@@ -828,17 +823,8 @@
                           <w:rFonts w:ascii="Arial" w:eastAsia="Times New Roman" w:hAnsi="Arial" w:cs="Arial"/>
                           <w:lang w:eastAsia="fr-FR"/>
                         </w:rPr>
-                        <w:t xml:space="preserve">Sécu et gestion des droit admin: </w:t>
-                      </w:r>
-                      <w:proofErr w:type="spellStart"/>
-                      <w:r>
-                        <w:rPr>
-                          <w:rFonts w:ascii="Arial" w:eastAsia="Times New Roman" w:hAnsi="Arial" w:cs="Arial"/>
-                          <w:lang w:eastAsia="fr-FR"/>
-                        </w:rPr>
-                        <w:t>Théotime</w:t>
-                      </w:r>
-                      <w:proofErr w:type="spellEnd"/>
+                        <w:t>Sécu et gestion des droit admin: Théotime</w:t>
+                      </w:r>
                     </w:p>
                     <w:p>
                       <w:pPr>
@@ -884,23 +870,7 @@
                           <w:rFonts w:ascii="Arial" w:eastAsia="Times New Roman" w:hAnsi="Arial" w:cs="Arial"/>
                           <w:lang w:eastAsia="fr-FR"/>
                         </w:rPr>
-                        <w:t xml:space="preserve">Modélisation </w:t>
-                      </w:r>
-                      <w:proofErr w:type="spellStart"/>
-                      <w:r>
-                        <w:rPr>
-                          <w:rFonts w:ascii="Arial" w:eastAsia="Times New Roman" w:hAnsi="Arial" w:cs="Arial"/>
-                          <w:lang w:eastAsia="fr-FR"/>
-                        </w:rPr>
-                        <w:t>bdd</w:t>
-                      </w:r>
-                      <w:proofErr w:type="spellEnd"/>
-                      <w:r>
-                        <w:rPr>
-                          <w:rFonts w:ascii="Arial" w:eastAsia="Times New Roman" w:hAnsi="Arial" w:cs="Arial"/>
-                          <w:lang w:eastAsia="fr-FR"/>
-                        </w:rPr>
-                        <w:t>, management: Thomas F.</w:t>
+                        <w:t>Modélisation bdd, management: Thomas F.</w:t>
                       </w:r>
                     </w:p>
                     <w:p/>
@@ -979,16 +949,16 @@
         <mc:AlternateContent>
           <mc:Choice Requires="wps">
             <w:drawing>
-              <wp:anchor distT="0" distB="0" distL="114300" distR="114300" simplePos="0" relativeHeight="251667456" behindDoc="0" locked="0" layoutInCell="1" allowOverlap="1" wp14:anchorId="49C76892" wp14:editId="466B70AC">
+              <wp:anchor distT="0" distB="0" distL="114300" distR="114300" simplePos="0" relativeHeight="251667456" behindDoc="0" locked="0" layoutInCell="1" allowOverlap="1" wp14:anchorId="49C76892" wp14:editId="4D5D5703">
                 <wp:simplePos x="0" y="0"/>
                 <wp:positionH relativeFrom="column">
                   <wp:posOffset>14605</wp:posOffset>
                 </wp:positionH>
                 <wp:positionV relativeFrom="paragraph">
-                  <wp:posOffset>168275</wp:posOffset>
+                  <wp:posOffset>167249</wp:posOffset>
                 </wp:positionV>
-                <wp:extent cx="5886450" cy="3832860"/>
-                <wp:effectExtent l="0" t="0" r="19050" b="15240"/>
+                <wp:extent cx="5886450" cy="3915508"/>
+                <wp:effectExtent l="0" t="0" r="19050" b="27940"/>
                 <wp:wrapNone/>
                 <wp:docPr id="4" name="Zone de texte 2"/>
                 <wp:cNvGraphicFramePr>
@@ -1003,7 +973,7 @@
                       <wps:spPr bwMode="auto">
                         <a:xfrm>
                           <a:off x="0" y="0"/>
-                          <a:ext cx="5886450" cy="3832860"/>
+                          <a:ext cx="5886450" cy="3915508"/>
                         </a:xfrm>
                         <a:prstGeom prst="rect">
                           <a:avLst/>
@@ -1035,13 +1005,8 @@
                               </w:numPr>
                             </w:pPr>
                             <w:r>
-                              <w:t xml:space="preserve">Visite style Google </w:t>
-                            </w:r>
-                            <w:proofErr w:type="spellStart"/>
-                            <w:r>
-                              <w:t>Maps</w:t>
-                            </w:r>
-                            <w:proofErr w:type="spellEnd"/>
+                              <w:t>Visite style Google Maps</w:t>
+                            </w:r>
                           </w:p>
                           <w:p>
                             <w:pPr>
@@ -1172,21 +1137,13 @@
                               </w:numPr>
                             </w:pPr>
                             <w:r>
-                              <w:t xml:space="preserve">Se connecter avec un </w:t>
-                            </w:r>
-                            <w:proofErr w:type="gramStart"/>
-                            <w:r>
-                              <w:t>e</w:t>
+                              <w:t>Se connecter avec un e</w:t>
                             </w:r>
                             <w:r>
                               <w:t>-</w:t>
                             </w:r>
                             <w:r>
-                              <w:t>mail</w:t>
-                            </w:r>
-                            <w:proofErr w:type="gramEnd"/>
-                            <w:r>
-                              <w:t xml:space="preserve"> et un mot de passe</w:t>
+                              <w:t>mail et un mot de passe</w:t>
                             </w:r>
                           </w:p>
                           <w:p>
@@ -1198,7 +1155,7 @@
                               </w:numPr>
                             </w:pPr>
                             <w:r>
-                              <w:t xml:space="preserve"> bannir un utilisateur</w:t>
+                              <w:t>bannir un utilisateur</w:t>
                             </w:r>
                           </w:p>
                           <w:p>
@@ -1237,11 +1194,7 @@
                               </w:numPr>
                             </w:pPr>
                             <w:r>
-                              <w:t xml:space="preserve">Se connecter avec un prénom, nom et </w:t>
-                            </w:r>
-                            <w:proofErr w:type="gramStart"/>
-                            <w:r>
-                              <w:t>e</w:t>
+                              <w:t>Se connecter avec un prénom, nom et e</w:t>
                             </w:r>
                             <w:r>
                               <w:t>-</w:t>
@@ -1249,7 +1202,6 @@
                             <w:r>
                               <w:t>mail</w:t>
                             </w:r>
-                            <w:proofErr w:type="gramEnd"/>
                           </w:p>
                           <w:p>
                             <w:pPr>
@@ -1299,7 +1251,10 @@
                               </w:numPr>
                             </w:pPr>
                             <w:r>
-                              <w:t xml:space="preserve"> répondre</w:t>
+                              <w:t>R</w:t>
+                            </w:r>
+                            <w:r>
+                              <w:t>épondre</w:t>
                             </w:r>
                             <w:r>
                               <w:t xml:space="preserve"> aux messages</w:t>
@@ -1315,6 +1270,18 @@
                             </w:pPr>
                             <w:r>
                               <w:t>Lire les messages</w:t>
+                            </w:r>
+                          </w:p>
+                          <w:p>
+                            <w:pPr>
+                              <w:pStyle w:val="Paragraphedeliste"/>
+                              <w:numPr>
+                                <w:ilvl w:val="3"/>
+                                <w:numId w:val="2"/>
+                              </w:numPr>
+                            </w:pPr>
+                            <w:r>
+                              <w:t>Messages mis en évidence pour les reconnaitre</w:t>
                             </w:r>
                           </w:p>
                         </w:txbxContent>
@@ -1336,7 +1303,7 @@
           </mc:Choice>
           <mc:Fallback>
             <w:pict>
-              <v:shape w14:anchorId="49C76892" id="_x0000_s1029" type="#_x0000_t202" style="position:absolute;margin-left:1.15pt;margin-top:13.25pt;width:463.5pt;height:301.8pt;z-index:251667456;visibility:visible;mso-wrap-style:square;mso-width-percent:0;mso-height-percent:0;mso-wrap-distance-left:9pt;mso-wrap-distance-top:0;mso-wrap-distance-right:9pt;mso-wrap-distance-bottom:0;mso-position-horizontal:absolute;mso-position-horizontal-relative:text;mso-position-vertical:absolute;mso-position-vertical-relative:text;mso-width-percent:0;mso-height-percent:0;mso-width-relative:margin;mso-height-relative:margin;v-text-anchor:top" o:gfxdata="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" fillcolor="#f2f2f2 [3052]" strokecolor="#d8d8d8 [2732]">
+              <v:shape w14:anchorId="49C76892" id="_x0000_s1029" type="#_x0000_t202" style="position:absolute;margin-left:1.15pt;margin-top:13.15pt;width:463.5pt;height:308.3pt;z-index:251667456;visibility:visible;mso-wrap-style:square;mso-width-percent:0;mso-height-percent:0;mso-wrap-distance-left:9pt;mso-wrap-distance-top:0;mso-wrap-distance-right:9pt;mso-wrap-distance-bottom:0;mso-position-horizontal:absolute;mso-position-horizontal-relative:text;mso-position-vertical:absolute;mso-position-vertical-relative:text;mso-width-percent:0;mso-height-percent:0;mso-width-relative:margin;mso-height-relative:margin;v-text-anchor:top" o:gfxdata="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" fillcolor="#f2f2f2 [3052]" strokecolor="#d8d8d8 [2732]">
                 <v:textbox>
                   <w:txbxContent>
                     <w:p>
@@ -1348,13 +1315,8 @@
                         </w:numPr>
                       </w:pPr>
                       <w:r>
-                        <w:t xml:space="preserve">Visite style Google </w:t>
-                      </w:r>
-                      <w:proofErr w:type="spellStart"/>
-                      <w:r>
-                        <w:t>Maps</w:t>
-                      </w:r>
-                      <w:proofErr w:type="spellEnd"/>
+                        <w:t>Visite style Google Maps</w:t>
+                      </w:r>
                     </w:p>
                     <w:p>
                       <w:pPr>
@@ -1485,21 +1447,13 @@
                         </w:numPr>
                       </w:pPr>
                       <w:r>
-                        <w:t xml:space="preserve">Se connecter avec un </w:t>
-                      </w:r>
-                      <w:proofErr w:type="gramStart"/>
-                      <w:r>
-                        <w:t>e</w:t>
+                        <w:t>Se connecter avec un e</w:t>
                       </w:r>
                       <w:r>
                         <w:t>-</w:t>
                       </w:r>
                       <w:r>
-                        <w:t>mail</w:t>
-                      </w:r>
-                      <w:proofErr w:type="gramEnd"/>
-                      <w:r>
-                        <w:t xml:space="preserve"> et un mot de passe</w:t>
+                        <w:t>mail et un mot de passe</w:t>
                       </w:r>
                     </w:p>
                     <w:p>
@@ -1511,7 +1465,7 @@
                         </w:numPr>
                       </w:pPr>
                       <w:r>
-                        <w:t xml:space="preserve"> bannir un utilisateur</w:t>
+                        <w:t>bannir un utilisateur</w:t>
                       </w:r>
                     </w:p>
                     <w:p>
@@ -1550,11 +1504,7 @@
                         </w:numPr>
                       </w:pPr>
                       <w:r>
-                        <w:t xml:space="preserve">Se connecter avec un prénom, nom et </w:t>
-                      </w:r>
-                      <w:proofErr w:type="gramStart"/>
-                      <w:r>
-                        <w:t>e</w:t>
+                        <w:t>Se connecter avec un prénom, nom et e</w:t>
                       </w:r>
                       <w:r>
                         <w:t>-</w:t>
@@ -1562,7 +1512,6 @@
                       <w:r>
                         <w:t>mail</w:t>
                       </w:r>
-                      <w:proofErr w:type="gramEnd"/>
                     </w:p>
                     <w:p>
                       <w:pPr>
@@ -1612,7 +1561,10 @@
                         </w:numPr>
                       </w:pPr>
                       <w:r>
-                        <w:t xml:space="preserve"> répondre</w:t>
+                        <w:t>R</w:t>
+                      </w:r>
+                      <w:r>
+                        <w:t>épondre</w:t>
                       </w:r>
                       <w:r>
                         <w:t xml:space="preserve"> aux messages</w:t>
@@ -1630,6 +1582,18 @@
                         <w:t>Lire les messages</w:t>
                       </w:r>
                     </w:p>
+                    <w:p>
+                      <w:pPr>
+                        <w:pStyle w:val="Paragraphedeliste"/>
+                        <w:numPr>
+                          <w:ilvl w:val="3"/>
+                          <w:numId w:val="2"/>
+                        </w:numPr>
+                      </w:pPr>
+                      <w:r>
+                        <w:t>Messages mis en évidence pour les reconnaitre</w:t>
+                      </w:r>
+                    </w:p>
                   </w:txbxContent>
                 </v:textbox>
               </v:shape>
@@ -1724,16 +1688,16 @@
         <mc:AlternateContent>
           <mc:Choice Requires="wps">
             <w:drawing>
-              <wp:anchor distT="0" distB="0" distL="114300" distR="114300" simplePos="0" relativeHeight="251669504" behindDoc="0" locked="0" layoutInCell="1" allowOverlap="1" wp14:anchorId="59A73B98" wp14:editId="37189D92">
+              <wp:anchor distT="0" distB="0" distL="114300" distR="114300" simplePos="0" relativeHeight="251669504" behindDoc="0" locked="0" layoutInCell="1" allowOverlap="1" wp14:anchorId="59A73B98" wp14:editId="2427CC13">
                 <wp:simplePos x="0" y="0"/>
                 <wp:positionH relativeFrom="column">
                   <wp:posOffset>14605</wp:posOffset>
                 </wp:positionH>
                 <wp:positionV relativeFrom="paragraph">
-                  <wp:posOffset>193041</wp:posOffset>
+                  <wp:posOffset>191428</wp:posOffset>
                 </wp:positionV>
-                <wp:extent cx="5886450" cy="815340"/>
-                <wp:effectExtent l="0" t="0" r="19050" b="22860"/>
+                <wp:extent cx="5886450" cy="1342292"/>
+                <wp:effectExtent l="0" t="0" r="19050" b="10795"/>
                 <wp:wrapNone/>
                 <wp:docPr id="5" name="Zone de texte 2"/>
                 <wp:cNvGraphicFramePr>
@@ -1748,7 +1712,7 @@
                       <wps:spPr bwMode="auto">
                         <a:xfrm>
                           <a:off x="0" y="0"/>
-                          <a:ext cx="5886450" cy="815340"/>
+                          <a:ext cx="5886450" cy="1342292"/>
                         </a:xfrm>
                         <a:prstGeom prst="rect">
                           <a:avLst/>
@@ -1771,7 +1735,89 @@
                       </wps:spPr>
                       <wps:txbx>
                         <w:txbxContent>
-                          <w:p/>
+                          <w:p>
+                            <w:r>
+                              <w:t>Besoin :</w:t>
+                            </w:r>
+                          </w:p>
+                          <w:p>
+                            <w:pPr>
+                              <w:pStyle w:val="Paragraphedeliste"/>
+                              <w:numPr>
+                                <w:ilvl w:val="0"/>
+                                <w:numId w:val="6"/>
+                              </w:numPr>
+                            </w:pPr>
+                            <w:r>
+                              <w:t>7</w:t>
+                            </w:r>
+                            <w:r>
+                              <w:t xml:space="preserve"> développeurs</w:t>
+                            </w:r>
+                          </w:p>
+                          <w:p>
+                            <w:pPr>
+                              <w:pStyle w:val="Paragraphedeliste"/>
+                              <w:numPr>
+                                <w:ilvl w:val="0"/>
+                                <w:numId w:val="6"/>
+                              </w:numPr>
+                            </w:pPr>
+                            <w:r>
+                              <w:t>1 chef de projet</w:t>
+                            </w:r>
+                          </w:p>
+                          <w:p>
+                            <w:pPr>
+                              <w:pStyle w:val="Paragraphedeliste"/>
+                              <w:numPr>
+                                <w:ilvl w:val="0"/>
+                                <w:numId w:val="6"/>
+                              </w:numPr>
+                            </w:pPr>
+                            <w:r>
+                              <w:t>Une caméra 360°</w:t>
+                            </w:r>
+                          </w:p>
+                          <w:p>
+                            <w:pPr>
+                              <w:pStyle w:val="Paragraphedeliste"/>
+                              <w:numPr>
+                                <w:ilvl w:val="0"/>
+                                <w:numId w:val="6"/>
+                              </w:numPr>
+                            </w:pPr>
+                            <w:r>
+                              <w:t>7</w:t>
+                            </w:r>
+                            <w:r>
+                              <w:t xml:space="preserve"> ordinateurs, </w:t>
+                            </w:r>
+                            <w:r>
+                              <w:t>7 é</w:t>
+                            </w:r>
+                            <w:r>
+                              <w:t xml:space="preserve">crans, </w:t>
+                            </w:r>
+                            <w:r>
+                              <w:t>7</w:t>
+                            </w:r>
+                            <w:r>
+                              <w:t xml:space="preserve"> claviers, </w:t>
+                            </w:r>
+                            <w:r>
+                              <w:t>7</w:t>
+                            </w:r>
+                            <w:r>
+                              <w:t xml:space="preserve"> souris, </w:t>
+                            </w:r>
+                            <w:r>
+                              <w:t>7</w:t>
+                            </w:r>
+                            <w:r>
+                              <w:t xml:space="preserve"> fauteuils gaming</w:t>
+                            </w:r>
+                          </w:p>
                         </w:txbxContent>
                       </wps:txbx>
                       <wps:bodyPr rot="0" vert="horz" wrap="square" lIns="91440" tIns="45720" rIns="91440" bIns="45720" anchor="t" anchorCtr="0">
@@ -1791,10 +1837,92 @@
           </mc:Choice>
           <mc:Fallback>
             <w:pict>
-              <v:shape w14:anchorId="59A73B98" id="_x0000_s1030" type="#_x0000_t202" style="position:absolute;margin-left:1.15pt;margin-top:15.2pt;width:463.5pt;height:64.2pt;z-index:251669504;visibility:visible;mso-wrap-style:square;mso-width-percent:0;mso-height-percent:0;mso-wrap-distance-left:9pt;mso-wrap-distance-top:0;mso-wrap-distance-right:9pt;mso-wrap-distance-bottom:0;mso-position-horizontal:absolute;mso-position-horizontal-relative:text;mso-position-vertical:absolute;mso-position-vertical-relative:text;mso-width-percent:0;mso-height-percent:0;mso-width-relative:margin;mso-height-relative:margin;v-text-anchor:top" o:gfxdata="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" fillcolor="#f2f2f2 [3052]" strokecolor="#d8d8d8 [2732]">
+              <v:shape w14:anchorId="59A73B98" id="_x0000_s1030" type="#_x0000_t202" style="position:absolute;margin-left:1.15pt;margin-top:15.05pt;width:463.5pt;height:105.7pt;z-index:251669504;visibility:visible;mso-wrap-style:square;mso-width-percent:0;mso-height-percent:0;mso-wrap-distance-left:9pt;mso-wrap-distance-top:0;mso-wrap-distance-right:9pt;mso-wrap-distance-bottom:0;mso-position-horizontal:absolute;mso-position-horizontal-relative:text;mso-position-vertical:absolute;mso-position-vertical-relative:text;mso-width-percent:0;mso-height-percent:0;mso-width-relative:margin;mso-height-relative:margin;v-text-anchor:top" o:gfxdata="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" fillcolor="#f2f2f2 [3052]" strokecolor="#d8d8d8 [2732]">
                 <v:textbox>
                   <w:txbxContent>
-                    <w:p/>
+                    <w:p>
+                      <w:r>
+                        <w:t>Besoin :</w:t>
+                      </w:r>
+                    </w:p>
+                    <w:p>
+                      <w:pPr>
+                        <w:pStyle w:val="Paragraphedeliste"/>
+                        <w:numPr>
+                          <w:ilvl w:val="0"/>
+                          <w:numId w:val="6"/>
+                        </w:numPr>
+                      </w:pPr>
+                      <w:r>
+                        <w:t>7</w:t>
+                      </w:r>
+                      <w:r>
+                        <w:t xml:space="preserve"> développeurs</w:t>
+                      </w:r>
+                    </w:p>
+                    <w:p>
+                      <w:pPr>
+                        <w:pStyle w:val="Paragraphedeliste"/>
+                        <w:numPr>
+                          <w:ilvl w:val="0"/>
+                          <w:numId w:val="6"/>
+                        </w:numPr>
+                      </w:pPr>
+                      <w:r>
+                        <w:t>1 chef de projet</w:t>
+                      </w:r>
+                    </w:p>
+                    <w:p>
+                      <w:pPr>
+                        <w:pStyle w:val="Paragraphedeliste"/>
+                        <w:numPr>
+                          <w:ilvl w:val="0"/>
+                          <w:numId w:val="6"/>
+                        </w:numPr>
+                      </w:pPr>
+                      <w:r>
+                        <w:t>Une caméra 360°</w:t>
+                      </w:r>
+                    </w:p>
+                    <w:p>
+                      <w:pPr>
+                        <w:pStyle w:val="Paragraphedeliste"/>
+                        <w:numPr>
+                          <w:ilvl w:val="0"/>
+                          <w:numId w:val="6"/>
+                        </w:numPr>
+                      </w:pPr>
+                      <w:r>
+                        <w:t>7</w:t>
+                      </w:r>
+                      <w:r>
+                        <w:t xml:space="preserve"> ordinateurs, </w:t>
+                      </w:r>
+                      <w:r>
+                        <w:t>7 é</w:t>
+                      </w:r>
+                      <w:r>
+                        <w:t xml:space="preserve">crans, </w:t>
+                      </w:r>
+                      <w:r>
+                        <w:t>7</w:t>
+                      </w:r>
+                      <w:r>
+                        <w:t xml:space="preserve"> claviers, </w:t>
+                      </w:r>
+                      <w:r>
+                        <w:t>7</w:t>
+                      </w:r>
+                      <w:r>
+                        <w:t xml:space="preserve"> souris, </w:t>
+                      </w:r>
+                      <w:r>
+                        <w:t>7</w:t>
+                      </w:r>
+                      <w:r>
+                        <w:t xml:space="preserve"> fauteuils gaming</w:t>
+                      </w:r>
+                    </w:p>
                   </w:txbxContent>
                 </v:textbox>
               </v:shape>
@@ -1902,15 +2030,18 @@
                         <w:txbxContent>
                           <w:p>
                             <w:r>
-                              <w:t>4</w:t>
-                            </w:r>
-                            <w:r>
-                              <w:t>jours pour la partie 1</w:t>
+                              <w:t>4jours pour la partie 1</w:t>
                             </w:r>
                           </w:p>
                           <w:p>
                             <w:r>
                               <w:t>5 jours pour la partie 2</w:t>
+                            </w:r>
+                          </w:p>
+                          <w:p/>
+                          <w:p>
+                            <w:r>
+                              <w:t>2 jours de présentation</w:t>
                             </w:r>
                           </w:p>
                         </w:txbxContent>
@@ -1937,15 +2068,18 @@
                   <w:txbxContent>
                     <w:p>
                       <w:r>
-                        <w:t>4</w:t>
-                      </w:r>
-                      <w:r>
-                        <w:t>jours pour la partie 1</w:t>
+                        <w:t>4jours pour la partie 1</w:t>
                       </w:r>
                     </w:p>
                     <w:p>
                       <w:r>
                         <w:t>5 jours pour la partie 2</w:t>
+                      </w:r>
+                    </w:p>
+                    <w:p/>
+                    <w:p>
+                      <w:r>
+                        <w:t>2 jours de présentation</w:t>
                       </w:r>
                     </w:p>
                   </w:txbxContent>
@@ -1973,7 +2107,6 @@
           <w:b/>
           <w:bCs/>
         </w:rPr>
-        <w:lastRenderedPageBreak/>
         <w:t>3 Type de comptes</w:t>
       </w:r>
     </w:p>
@@ -1994,13 +2127,8 @@
         <w:t>doit se connecter</w:t>
       </w:r>
       <w:r>
-        <w:t xml:space="preserve"> =&gt; mail + </w:t>
-      </w:r>
-      <w:proofErr w:type="spellStart"/>
-      <w:r>
-        <w:t>mdp</w:t>
-      </w:r>
-      <w:proofErr w:type="spellEnd"/>
+        <w:t xml:space="preserve"> =&gt; mail + mdp</w:t>
+      </w:r>
     </w:p>
     <w:p>
       <w:pPr>
@@ -2041,27 +2169,14 @@
         </w:numPr>
       </w:pPr>
       <w:r>
-        <w:t xml:space="preserve">Se connecte avec son </w:t>
-      </w:r>
-      <w:proofErr w:type="gramStart"/>
-      <w:r>
-        <w:t>e</w:t>
+        <w:t>Se connecte avec son e</w:t>
       </w:r>
       <w:r>
         <w:t>-</w:t>
       </w:r>
       <w:r>
-        <w:t>mail</w:t>
-      </w:r>
-      <w:proofErr w:type="gramEnd"/>
-      <w:r>
-        <w:t xml:space="preserve"> + </w:t>
-      </w:r>
-      <w:proofErr w:type="spellStart"/>
-      <w:r>
-        <w:t>mdp</w:t>
-      </w:r>
-      <w:proofErr w:type="spellEnd"/>
+        <w:t>mail + mdp</w:t>
+      </w:r>
     </w:p>
     <w:p>
       <w:pPr>
@@ -2111,11 +2226,7 @@
         <w:t xml:space="preserve">On </w:t>
       </w:r>
       <w:r>
-        <w:t xml:space="preserve">renseigne son </w:t>
-      </w:r>
-      <w:proofErr w:type="gramStart"/>
-      <w:r>
-        <w:t>e</w:t>
+        <w:t>renseigne son e</w:t>
       </w:r>
       <w:r>
         <w:t>-</w:t>
@@ -2123,7 +2234,6 @@
       <w:r>
         <w:t>mail</w:t>
       </w:r>
-      <w:proofErr w:type="gramEnd"/>
     </w:p>
     <w:p>
       <w:pPr>
@@ -2146,29 +2256,11 @@
         </w:numPr>
       </w:pPr>
       <w:r>
-        <w:t xml:space="preserve">On demande soit </w:t>
-      </w:r>
-      <w:proofErr w:type="spellStart"/>
-      <w:r>
-        <w:t>mdp</w:t>
-      </w:r>
-      <w:proofErr w:type="spellEnd"/>
-      <w:r>
-        <w:t xml:space="preserve"> soit nom et </w:t>
-      </w:r>
-      <w:proofErr w:type="spellStart"/>
-      <w:r>
-        <w:t>prenom</w:t>
-      </w:r>
-      <w:proofErr w:type="spellEnd"/>
-      <w:r>
-        <w:t xml:space="preserve"> en fonction de son </w:t>
-      </w:r>
-      <w:proofErr w:type="gramStart"/>
-      <w:r>
-        <w:t>email</w:t>
-      </w:r>
-      <w:proofErr w:type="gramEnd"/>
+        <w:t>On demande soit mdp soit nom et prenom</w:t>
+      </w:r>
+      <w:r>
+        <w:t xml:space="preserve"> en fonction de son email</w:t>
+      </w:r>
     </w:p>
     <w:sectPr>
       <w:pgSz w:w="11906" w:h="16838"/>
@@ -2471,6 +2563,258 @@
     </w:lvl>
   </w:abstractNum>
   <w:abstractNum w:abstractNumId="2" w15:restartNumberingAfterBreak="0">
+    <w:nsid w:val="529A1767"/>
+    <w:multiLevelType w:val="hybridMultilevel"/>
+    <w:tmpl w:val="A66637BE"/>
+    <w:lvl w:ilvl="0" w:tplc="1E4227C2">
+      <w:numFmt w:val="bullet"/>
+      <w:lvlText w:val="-"/>
+      <w:lvlJc w:val="left"/>
+      <w:pPr>
+        <w:ind w:left="720" w:hanging="360"/>
+      </w:pPr>
+      <w:rPr>
+        <w:rFonts w:ascii="Calibri" w:eastAsiaTheme="minorHAnsi" w:hAnsi="Calibri" w:cs="Calibri" w:hint="default"/>
+      </w:rPr>
+    </w:lvl>
+    <w:lvl w:ilvl="1" w:tplc="040C0003" w:tentative="1">
+      <w:start w:val="1"/>
+      <w:numFmt w:val="bullet"/>
+      <w:lvlText w:val="o"/>
+      <w:lvlJc w:val="left"/>
+      <w:pPr>
+        <w:ind w:left="1440" w:hanging="360"/>
+      </w:pPr>
+      <w:rPr>
+        <w:rFonts w:ascii="Courier New" w:hAnsi="Courier New" w:cs="Courier New" w:hint="default"/>
+      </w:rPr>
+    </w:lvl>
+    <w:lvl w:ilvl="2" w:tplc="040C0005" w:tentative="1">
+      <w:start w:val="1"/>
+      <w:numFmt w:val="bullet"/>
+      <w:lvlText w:val=""/>
+      <w:lvlJc w:val="left"/>
+      <w:pPr>
+        <w:ind w:left="2160" w:hanging="360"/>
+      </w:pPr>
+      <w:rPr>
+        <w:rFonts w:ascii="Wingdings" w:hAnsi="Wingdings" w:hint="default"/>
+      </w:rPr>
+    </w:lvl>
+    <w:lvl w:ilvl="3" w:tplc="040C0001" w:tentative="1">
+      <w:start w:val="1"/>
+      <w:numFmt w:val="bullet"/>
+      <w:lvlText w:val=""/>
+      <w:lvlJc w:val="left"/>
+      <w:pPr>
+        <w:ind w:left="2880" w:hanging="360"/>
+      </w:pPr>
+      <w:rPr>
+        <w:rFonts w:ascii="Symbol" w:hAnsi="Symbol" w:hint="default"/>
+      </w:rPr>
+    </w:lvl>
+    <w:lvl w:ilvl="4" w:tplc="040C0003" w:tentative="1">
+      <w:start w:val="1"/>
+      <w:numFmt w:val="bullet"/>
+      <w:lvlText w:val="o"/>
+      <w:lvlJc w:val="left"/>
+      <w:pPr>
+        <w:ind w:left="3600" w:hanging="360"/>
+      </w:pPr>
+      <w:rPr>
+        <w:rFonts w:ascii="Courier New" w:hAnsi="Courier New" w:cs="Courier New" w:hint="default"/>
+      </w:rPr>
+    </w:lvl>
+    <w:lvl w:ilvl="5" w:tplc="040C0005" w:tentative="1">
+      <w:start w:val="1"/>
+      <w:numFmt w:val="bullet"/>
+      <w:lvlText w:val=""/>
+      <w:lvlJc w:val="left"/>
+      <w:pPr>
+        <w:ind w:left="4320" w:hanging="360"/>
+      </w:pPr>
+      <w:rPr>
+        <w:rFonts w:ascii="Wingdings" w:hAnsi="Wingdings" w:hint="default"/>
+      </w:rPr>
+    </w:lvl>
+    <w:lvl w:ilvl="6" w:tplc="040C0001" w:tentative="1">
+      <w:start w:val="1"/>
+      <w:numFmt w:val="bullet"/>
+      <w:lvlText w:val=""/>
+      <w:lvlJc w:val="left"/>
+      <w:pPr>
+        <w:ind w:left="5040" w:hanging="360"/>
+      </w:pPr>
+      <w:rPr>
+        <w:rFonts w:ascii="Symbol" w:hAnsi="Symbol" w:hint="default"/>
+      </w:rPr>
+    </w:lvl>
+    <w:lvl w:ilvl="7" w:tplc="040C0003" w:tentative="1">
+      <w:start w:val="1"/>
+      <w:numFmt w:val="bullet"/>
+      <w:lvlText w:val="o"/>
+      <w:lvlJc w:val="left"/>
+      <w:pPr>
+        <w:ind w:left="5760" w:hanging="360"/>
+      </w:pPr>
+      <w:rPr>
+        <w:rFonts w:ascii="Courier New" w:hAnsi="Courier New" w:cs="Courier New" w:hint="default"/>
+      </w:rPr>
+    </w:lvl>
+    <w:lvl w:ilvl="8" w:tplc="040C0005" w:tentative="1">
+      <w:start w:val="1"/>
+      <w:numFmt w:val="bullet"/>
+      <w:lvlText w:val=""/>
+      <w:lvlJc w:val="left"/>
+      <w:pPr>
+        <w:ind w:left="6480" w:hanging="360"/>
+      </w:pPr>
+      <w:rPr>
+        <w:rFonts w:ascii="Wingdings" w:hAnsi="Wingdings" w:hint="default"/>
+      </w:rPr>
+    </w:lvl>
+  </w:abstractNum>
+  <w:abstractNum w:abstractNumId="3" w15:restartNumberingAfterBreak="0">
+    <w:nsid w:val="6BAF5A27"/>
+    <w:multiLevelType w:val="hybridMultilevel"/>
+    <w:tmpl w:val="A76ED262"/>
+    <w:lvl w:ilvl="0" w:tplc="9F0AE8DA">
+      <w:start w:val="1"/>
+      <w:numFmt w:val="bullet"/>
+      <w:lvlText w:val=""/>
+      <w:lvlJc w:val="left"/>
+      <w:pPr>
+        <w:tabs>
+          <w:tab w:val="num" w:pos="720"/>
+        </w:tabs>
+        <w:ind w:left="720" w:hanging="360"/>
+      </w:pPr>
+      <w:rPr>
+        <w:rFonts w:ascii="Symbol" w:hAnsi="Symbol" w:hint="default"/>
+      </w:rPr>
+    </w:lvl>
+    <w:lvl w:ilvl="1" w:tplc="AA482818" w:tentative="1">
+      <w:start w:val="1"/>
+      <w:numFmt w:val="bullet"/>
+      <w:lvlText w:val=""/>
+      <w:lvlJc w:val="left"/>
+      <w:pPr>
+        <w:tabs>
+          <w:tab w:val="num" w:pos="1440"/>
+        </w:tabs>
+        <w:ind w:left="1440" w:hanging="360"/>
+      </w:pPr>
+      <w:rPr>
+        <w:rFonts w:ascii="Symbol" w:hAnsi="Symbol" w:hint="default"/>
+      </w:rPr>
+    </w:lvl>
+    <w:lvl w:ilvl="2" w:tplc="87E27834" w:tentative="1">
+      <w:start w:val="1"/>
+      <w:numFmt w:val="bullet"/>
+      <w:lvlText w:val=""/>
+      <w:lvlJc w:val="left"/>
+      <w:pPr>
+        <w:tabs>
+          <w:tab w:val="num" w:pos="2160"/>
+        </w:tabs>
+        <w:ind w:left="2160" w:hanging="360"/>
+      </w:pPr>
+      <w:rPr>
+        <w:rFonts w:ascii="Symbol" w:hAnsi="Symbol" w:hint="default"/>
+      </w:rPr>
+    </w:lvl>
+    <w:lvl w:ilvl="3" w:tplc="E490F4A6" w:tentative="1">
+      <w:start w:val="1"/>
+      <w:numFmt w:val="bullet"/>
+      <w:lvlText w:val=""/>
+      <w:lvlJc w:val="left"/>
+      <w:pPr>
+        <w:tabs>
+          <w:tab w:val="num" w:pos="2880"/>
+        </w:tabs>
+        <w:ind w:left="2880" w:hanging="360"/>
+      </w:pPr>
+      <w:rPr>
+        <w:rFonts w:ascii="Symbol" w:hAnsi="Symbol" w:hint="default"/>
+      </w:rPr>
+    </w:lvl>
+    <w:lvl w:ilvl="4" w:tplc="2D1C0DB8" w:tentative="1">
+      <w:start w:val="1"/>
+      <w:numFmt w:val="bullet"/>
+      <w:lvlText w:val=""/>
+      <w:lvlJc w:val="left"/>
+      <w:pPr>
+        <w:tabs>
+          <w:tab w:val="num" w:pos="3600"/>
+        </w:tabs>
+        <w:ind w:left="3600" w:hanging="360"/>
+      </w:pPr>
+      <w:rPr>
+        <w:rFonts w:ascii="Symbol" w:hAnsi="Symbol" w:hint="default"/>
+      </w:rPr>
+    </w:lvl>
+    <w:lvl w:ilvl="5" w:tplc="C1A2D88C" w:tentative="1">
+      <w:start w:val="1"/>
+      <w:numFmt w:val="bullet"/>
+      <w:lvlText w:val=""/>
+      <w:lvlJc w:val="left"/>
+      <w:pPr>
+        <w:tabs>
+          <w:tab w:val="num" w:pos="4320"/>
+        </w:tabs>
+        <w:ind w:left="4320" w:hanging="360"/>
+      </w:pPr>
+      <w:rPr>
+        <w:rFonts w:ascii="Symbol" w:hAnsi="Symbol" w:hint="default"/>
+      </w:rPr>
+    </w:lvl>
+    <w:lvl w:ilvl="6" w:tplc="F6E42D0A" w:tentative="1">
+      <w:start w:val="1"/>
+      <w:numFmt w:val="bullet"/>
+      <w:lvlText w:val=""/>
+      <w:lvlJc w:val="left"/>
+      <w:pPr>
+        <w:tabs>
+          <w:tab w:val="num" w:pos="5040"/>
+        </w:tabs>
+        <w:ind w:left="5040" w:hanging="360"/>
+      </w:pPr>
+      <w:rPr>
+        <w:rFonts w:ascii="Symbol" w:hAnsi="Symbol" w:hint="default"/>
+      </w:rPr>
+    </w:lvl>
+    <w:lvl w:ilvl="7" w:tplc="1EA89BC0" w:tentative="1">
+      <w:start w:val="1"/>
+      <w:numFmt w:val="bullet"/>
+      <w:lvlText w:val=""/>
+      <w:lvlJc w:val="left"/>
+      <w:pPr>
+        <w:tabs>
+          <w:tab w:val="num" w:pos="5760"/>
+        </w:tabs>
+        <w:ind w:left="5760" w:hanging="360"/>
+      </w:pPr>
+      <w:rPr>
+        <w:rFonts w:ascii="Symbol" w:hAnsi="Symbol" w:hint="default"/>
+      </w:rPr>
+    </w:lvl>
+    <w:lvl w:ilvl="8" w:tplc="7EB2029C" w:tentative="1">
+      <w:start w:val="1"/>
+      <w:numFmt w:val="bullet"/>
+      <w:lvlText w:val=""/>
+      <w:lvlJc w:val="left"/>
+      <w:pPr>
+        <w:tabs>
+          <w:tab w:val="num" w:pos="6480"/>
+        </w:tabs>
+        <w:ind w:left="6480" w:hanging="360"/>
+      </w:pPr>
+      <w:rPr>
+        <w:rFonts w:ascii="Symbol" w:hAnsi="Symbol" w:hint="default"/>
+      </w:rPr>
+    </w:lvl>
+  </w:abstractNum>
+  <w:abstractNum w:abstractNumId="4" w15:restartNumberingAfterBreak="0">
     <w:nsid w:val="76E800B3"/>
     <w:multiLevelType w:val="hybridMultilevel"/>
     <w:tmpl w:val="A98AA074"/>
@@ -2583,7 +2927,7 @@
       </w:rPr>
     </w:lvl>
   </w:abstractNum>
-  <w:abstractNum w:abstractNumId="3" w15:restartNumberingAfterBreak="0">
+  <w:abstractNum w:abstractNumId="5" w15:restartNumberingAfterBreak="0">
     <w:nsid w:val="7F6C3281"/>
     <w:multiLevelType w:val="hybridMultilevel"/>
     <w:tmpl w:val="8102C3AA"/>
@@ -2699,13 +3043,19 @@
     <w:abstractNumId w:val="0"/>
   </w:num>
   <w:num w:numId="2">
-    <w:abstractNumId w:val="3"/>
+    <w:abstractNumId w:val="5"/>
   </w:num>
   <w:num w:numId="3">
-    <w:abstractNumId w:val="2"/>
+    <w:abstractNumId w:val="4"/>
   </w:num>
   <w:num w:numId="4">
     <w:abstractNumId w:val="1"/>
+  </w:num>
+  <w:num w:numId="5">
+    <w:abstractNumId w:val="3"/>
+  </w:num>
+  <w:num w:numId="6">
+    <w:abstractNumId w:val="2"/>
   </w:num>
 </w:numbering>
 </file>
@@ -3159,7 +3509,6 @@
   <w:style w:type="character" w:default="1" w:styleId="Policepardfaut">
     <w:name w:val="Default Paragraph Font"/>
     <w:uiPriority w:val="1"/>
-    <w:semiHidden/>
     <w:unhideWhenUsed/>
   </w:style>
   <w:style w:type="table" w:default="1" w:styleId="TableauNormal">
@@ -3598,6 +3947,10 @@
 </file>
 
 <file path=customXml/item1.xml><?xml version="1.0" encoding="utf-8"?>
+<b:Sources xmlns:b="http://schemas.openxmlformats.org/officeDocument/2006/bibliography" xmlns="http://schemas.openxmlformats.org/officeDocument/2006/bibliography" SelectedStyle="\APA.XSL" StyleName="APA"/>
+</file>
+
+<file path=customXml/item2.xml><?xml version="1.0" encoding="utf-8"?>
 <ct:contentTypeSchema xmlns:ct="http://schemas.microsoft.com/office/2006/metadata/contentType" xmlns:ma="http://schemas.microsoft.com/office/2006/metadata/properties/metaAttributes" ct:_="" ma:_="" ma:contentTypeName="Document" ma:contentTypeID="0x010100BE9BCBAF2E2E0F41AF6E9C96F3E822EF" ma:contentTypeVersion="11" ma:contentTypeDescription="Crée un document." ma:contentTypeScope="" ma:versionID="4bcbb861410798e008475d1e6e9f1287">
   <xsd:schema xmlns:xsd="http://www.w3.org/2001/XMLSchema" xmlns:xs="http://www.w3.org/2001/XMLSchema" xmlns:p="http://schemas.microsoft.com/office/2006/metadata/properties" xmlns:ns2="1b30f554-21ad-4afc-950b-91828e771803" xmlns:ns3="f6f73caf-3497-4140-8c14-f208a2972778" targetNamespace="http://schemas.microsoft.com/office/2006/metadata/properties" ma:root="true" ma:fieldsID="84ee7c1ced6dea8b48f5a9f9483b9701" ns2:_="" ns3:_="">
     <xsd:import namespace="1b30f554-21ad-4afc-950b-91828e771803"/>
@@ -3808,17 +4161,7 @@
 </ct:contentTypeSchema>
 </file>
 
-<file path=customXml/item2.xml><?xml version="1.0" encoding="utf-8"?>
-<b:Sources xmlns:b="http://schemas.openxmlformats.org/officeDocument/2006/bibliography" xmlns="http://schemas.openxmlformats.org/officeDocument/2006/bibliography" SelectedStyle="\APA.XSL" StyleName="APA"/>
-</file>
-
 <file path=customXml/item3.xml><?xml version="1.0" encoding="utf-8"?>
-<p:properties xmlns:p="http://schemas.microsoft.com/office/2006/metadata/properties" xmlns:xsi="http://www.w3.org/2001/XMLSchema-instance" xmlns:pc="http://schemas.microsoft.com/office/infopath/2007/PartnerControls">
-  <documentManagement/>
-</p:properties>
-</file>
-
-<file path=customXml/item4.xml><?xml version="1.0" encoding="utf-8"?>
 <?mso-contentType ?>
 <FormTemplates xmlns="http://schemas.microsoft.com/sharepoint/v3/contenttype/forms">
   <Display>DocumentLibraryForm</Display>
@@ -3827,7 +4170,21 @@
 </FormTemplates>
 </file>
 
+<file path=customXml/item4.xml><?xml version="1.0" encoding="utf-8"?>
+<p:properties xmlns:p="http://schemas.microsoft.com/office/2006/metadata/properties" xmlns:xsi="http://www.w3.org/2001/XMLSchema-instance" xmlns:pc="http://schemas.microsoft.com/office/infopath/2007/PartnerControls">
+  <documentManagement/>
+</p:properties>
+</file>
+
 <file path=customXml/itemProps1.xml><?xml version="1.0" encoding="utf-8"?>
+<ds:datastoreItem xmlns:ds="http://schemas.openxmlformats.org/officeDocument/2006/customXml" ds:itemID="{36931000-92F3-455A-9CFC-F30C1224EAB7}">
+  <ds:schemaRefs>
+    <ds:schemaRef ds:uri="http://schemas.openxmlformats.org/officeDocument/2006/bibliography"/>
+  </ds:schemaRefs>
+</ds:datastoreItem>
+</file>
+
+<file path=customXml/itemProps2.xml><?xml version="1.0" encoding="utf-8"?>
 <ds:datastoreItem xmlns:ds="http://schemas.openxmlformats.org/officeDocument/2006/customXml" ds:itemID="{90272725-133C-459B-A543-23CA5F6DD396}">
   <ds:schemaRefs>
     <ds:schemaRef ds:uri="http://schemas.microsoft.com/office/2006/metadata/contentType"/>
@@ -3846,27 +4203,19 @@
 </ds:datastoreItem>
 </file>
 
-<file path=customXml/itemProps2.xml><?xml version="1.0" encoding="utf-8"?>
-<ds:datastoreItem xmlns:ds="http://schemas.openxmlformats.org/officeDocument/2006/customXml" ds:itemID="{36931000-92F3-455A-9CFC-F30C1224EAB7}">
+<file path=customXml/itemProps3.xml><?xml version="1.0" encoding="utf-8"?>
+<ds:datastoreItem xmlns:ds="http://schemas.openxmlformats.org/officeDocument/2006/customXml" ds:itemID="{8AA59402-D65F-40FC-87BA-5A3FE9562CE0}">
   <ds:schemaRefs>
-    <ds:schemaRef ds:uri="http://schemas.openxmlformats.org/officeDocument/2006/bibliography"/>
+    <ds:schemaRef ds:uri="http://schemas.microsoft.com/sharepoint/v3/contenttype/forms"/>
   </ds:schemaRefs>
 </ds:datastoreItem>
 </file>
 
-<file path=customXml/itemProps3.xml><?xml version="1.0" encoding="utf-8"?>
+<file path=customXml/itemProps4.xml><?xml version="1.0" encoding="utf-8"?>
 <ds:datastoreItem xmlns:ds="http://schemas.openxmlformats.org/officeDocument/2006/customXml" ds:itemID="{E2FF2DDA-FA40-452D-9ACE-8A9530E59CC6}">
   <ds:schemaRefs>
     <ds:schemaRef ds:uri="http://schemas.microsoft.com/office/2006/metadata/properties"/>
     <ds:schemaRef ds:uri="http://schemas.microsoft.com/office/infopath/2007/PartnerControls"/>
   </ds:schemaRefs>
 </ds:datastoreItem>
-</file>
-
-<file path=customXml/itemProps4.xml><?xml version="1.0" encoding="utf-8"?>
-<ds:datastoreItem xmlns:ds="http://schemas.openxmlformats.org/officeDocument/2006/customXml" ds:itemID="{8AA59402-D65F-40FC-87BA-5A3FE9562CE0}">
-  <ds:schemaRefs>
-    <ds:schemaRef ds:uri="http://schemas.microsoft.com/sharepoint/v3/contenttype/forms"/>
-  </ds:schemaRefs>
-</ds:datastoreItem>
 </file>
</xml_diff>